<commit_message>
Registro de introducción de clases
</commit_message>
<xml_diff>
--- a/Images/Regulacion/Regularización.docx
+++ b/Images/Regulacion/Regularización.docx
@@ -1,6 +1,6 @@
 
 <file path=word/document.xml><?xml version="1.0" encoding="utf-8"?>
-<w:document xmlns:wpc="http://schemas.microsoft.com/office/word/2010/wordprocessingCanvas" xmlns:cx="http://schemas.microsoft.com/office/drawing/2014/chartex" xmlns:cx1="http://schemas.microsoft.com/office/drawing/2015/9/8/chartex" xmlns:cx2="http://schemas.microsoft.com/office/drawing/2015/10/21/chartex" xmlns:cx3="http://schemas.microsoft.com/office/drawing/2016/5/9/chartex" xmlns:cx4="http://schemas.microsoft.com/office/drawing/2016/5/10/chartex" xmlns:cx5="http://schemas.microsoft.com/office/drawing/2016/5/11/chartex" xmlns:cx6="http://schemas.microsoft.com/office/drawing/2016/5/12/chartex" xmlns:cx7="http://schemas.microsoft.com/office/drawing/2016/5/13/chartex" xmlns:cx8="http://schemas.microsoft.com/office/drawing/2016/5/14/chartex" xmlns:mc="http://schemas.openxmlformats.org/markup-compatibility/2006" xmlns:aink="http://schemas.microsoft.com/office/drawing/2016/ink" xmlns:am3d="http://schemas.microsoft.com/office/drawing/2017/model3d" xmlns:o="urn:schemas-microsoft-com:office:office" xmlns:r="http://schemas.openxmlformats.org/officeDocument/2006/relationships" xmlns:m="http://schemas.openxmlformats.org/officeDocument/2006/math" xmlns:v="urn:schemas-microsoft-com:vml" xmlns:wp14="http://schemas.microsoft.com/office/word/2010/wordprocessingDrawing" xmlns:wp="http://schemas.openxmlformats.org/drawingml/2006/wordprocessingDrawing" xmlns:w10="urn:schemas-microsoft-com:office:word" xmlns:w="http://schemas.openxmlformats.org/wordprocessingml/2006/main" xmlns:w14="http://schemas.microsoft.com/office/word/2010/wordml" xmlns:w15="http://schemas.microsoft.com/office/word/2012/wordml" xmlns:w16cid="http://schemas.microsoft.com/office/word/2016/wordml/cid" xmlns:w16se="http://schemas.microsoft.com/office/word/2015/wordml/symex" xmlns:wpg="http://schemas.microsoft.com/office/word/2010/wordprocessingGroup" xmlns:wpi="http://schemas.microsoft.com/office/word/2010/wordprocessingInk" xmlns:wne="http://schemas.microsoft.com/office/word/2006/wordml" xmlns:wps="http://schemas.microsoft.com/office/word/2010/wordprocessingShape" mc:Ignorable="w14 w15 w16se w16cid wp14">
+<w:document xmlns:wpc="http://schemas.microsoft.com/office/word/2010/wordprocessingCanvas" xmlns:cx="http://schemas.microsoft.com/office/drawing/2014/chartex" xmlns:mc="http://schemas.openxmlformats.org/markup-compatibility/2006" xmlns:o="urn:schemas-microsoft-com:office:office" xmlns:r="http://schemas.openxmlformats.org/officeDocument/2006/relationships" xmlns:m="http://schemas.openxmlformats.org/officeDocument/2006/math" xmlns:v="urn:schemas-microsoft-com:vml" xmlns:wp14="http://schemas.microsoft.com/office/word/2010/wordprocessingDrawing" xmlns:wp="http://schemas.openxmlformats.org/drawingml/2006/wordprocessingDrawing" xmlns:w10="urn:schemas-microsoft-com:office:word" xmlns:w="http://schemas.openxmlformats.org/wordprocessingml/2006/main" xmlns:w14="http://schemas.microsoft.com/office/word/2010/wordml" xmlns:w15="http://schemas.microsoft.com/office/word/2012/wordml" xmlns:w16se="http://schemas.microsoft.com/office/word/2015/wordml/symex" xmlns:wpg="http://schemas.microsoft.com/office/word/2010/wordprocessingGroup" xmlns:wpi="http://schemas.microsoft.com/office/word/2010/wordprocessingInk" xmlns:wne="http://schemas.microsoft.com/office/word/2006/wordml" xmlns:wps="http://schemas.microsoft.com/office/word/2010/wordprocessingShape" mc:Ignorable="w14 w15 w16se wp14">
   <w:body>
     <w:p>
       <w:r>
@@ -14,7 +14,13 @@
     </w:p>
     <w:p>
       <w:r>
-        <w:t xml:space="preserve">Se tiene un modelo de la forma </w:t>
+        <w:t>Se tiene un modelo de la forma</w:t>
+      </w:r>
+      <w:r>
+        <w:t xml:space="preserve">   </w:t>
+      </w:r>
+      <w:r>
+        <w:t xml:space="preserve"> </w:t>
       </w:r>
       <m:oMath>
         <m:acc>
@@ -88,7 +94,13 @@
         </m:acc>
       </m:oMath>
       <w:r>
-        <w:t xml:space="preserve">. Se define el error residual como </w:t>
+        <w:t xml:space="preserve"> </w:t>
+      </w:r>
+      <w:r>
+        <w:t xml:space="preserve">   </w:t>
+      </w:r>
+      <w:r>
+        <w:t xml:space="preserve">Se define </w:t>
       </w:r>
       <m:oMath>
         <m:r>
@@ -169,11 +181,17 @@
         <w:t xml:space="preserve"> </w:t>
       </w:r>
       <w:r>
+        <w:t xml:space="preserve">  </w:t>
+      </w:r>
+      <w:bookmarkStart w:id="0" w:name="_GoBack"/>
+      <w:bookmarkEnd w:id="0"/>
+      <w:r>
         <w:t xml:space="preserve">y se busca </w:t>
       </w:r>
       <w:r>
         <w:rPr>
           <w:noProof/>
+          <w:lang w:eastAsia="es-CO"/>
         </w:rPr>
         <w:drawing>
           <wp:inline distT="0" distB="0" distL="0" distR="0">
@@ -363,13 +381,7 @@
                   <w:rPr>
                     <w:rFonts w:ascii="Cambria Math" w:hAnsi="Cambria Math"/>
                   </w:rPr>
-                  <m:t>y-x</m:t>
-                </m:r>
-                <m:r>
-                  <w:rPr>
-                    <w:rFonts w:ascii="Cambria Math" w:hAnsi="Cambria Math"/>
-                  </w:rPr>
-                  <m:t>β</m:t>
+                  <m:t>y-xβ</m:t>
                 </m:r>
               </m:e>
             </m:d>
@@ -526,13 +538,7 @@
           <w:rPr>
             <w:rFonts w:ascii="Cambria Math" w:eastAsiaTheme="minorEastAsia" w:hAnsi="Cambria Math"/>
           </w:rPr>
-          <m:t>ε</m:t>
-        </m:r>
-        <m:r>
-          <w:rPr>
-            <w:rFonts w:ascii="Cambria Math" w:eastAsiaTheme="minorEastAsia" w:hAnsi="Cambria Math"/>
-          </w:rPr>
-          <m:t xml:space="preserve"> </m:t>
+          <m:t xml:space="preserve">ε </m:t>
         </m:r>
         <m:sSup>
           <m:sSupPr>
@@ -731,13 +737,7 @@
           <w:rPr>
             <w:rFonts w:ascii="Cambria Math" w:hAnsi="Cambria Math"/>
           </w:rPr>
-          <m:t>=</m:t>
-        </m:r>
-        <m:r>
-          <w:rPr>
-            <w:rFonts w:ascii="Cambria Math" w:hAnsi="Cambria Math"/>
-          </w:rPr>
-          <m:t>l</m:t>
+          <m:t>=l</m:t>
         </m:r>
         <m:d>
           <m:dPr>
@@ -761,19 +761,7 @@
           <w:rPr>
             <w:rFonts w:ascii="Cambria Math" w:hAnsi="Cambria Math"/>
           </w:rPr>
-          <m:t>+</m:t>
-        </m:r>
-        <m:r>
-          <w:rPr>
-            <w:rFonts w:ascii="Cambria Math" w:hAnsi="Cambria Math"/>
-          </w:rPr>
-          <m:t>λ</m:t>
-        </m:r>
-        <m:r>
-          <w:rPr>
-            <w:rFonts w:ascii="Cambria Math" w:hAnsi="Cambria Math"/>
-          </w:rPr>
-          <m:t>p</m:t>
+          <m:t>+λp</m:t>
         </m:r>
         <m:d>
           <m:dPr>
@@ -795,10 +783,7 @@
         </m:d>
       </m:oMath>
       <w:r>
-        <w:t>.</w:t>
-      </w:r>
-      <w:r>
-        <w:t xml:space="preserve"> </w:t>
+        <w:t xml:space="preserve">. </w:t>
       </w:r>
       <w:r>
         <w:t xml:space="preserve"> </w:t>
@@ -838,6 +823,7 @@
       <w:r>
         <w:rPr>
           <w:noProof/>
+          <w:lang w:eastAsia="es-CO"/>
         </w:rPr>
         <w:drawing>
           <wp:inline distT="0" distB="0" distL="0" distR="0">
@@ -903,6 +889,7 @@
       <w:r>
         <w:rPr>
           <w:noProof/>
+          <w:lang w:eastAsia="es-CO"/>
         </w:rPr>
         <w:drawing>
           <wp:inline distT="0" distB="0" distL="0" distR="0">
@@ -960,15 +947,7 @@
         <w:t>Ridge</w:t>
       </w:r>
       <w:r>
-        <w:t xml:space="preserve">: Aquí hay un abuso de notación, porque </w:t>
-      </w:r>
-      <w:proofErr w:type="spellStart"/>
-      <w:r>
-        <w:t>el</w:t>
-      </w:r>
-      <w:proofErr w:type="spellEnd"/>
-      <w:r>
-        <w:t xml:space="preserve"> </w:t>
+        <w:t xml:space="preserve">: Aquí hay un abuso de notación, porque el </w:t>
       </w:r>
       <m:oMath>
         <m:sSub>
@@ -1025,13 +1004,7 @@
           <w:rPr>
             <w:rFonts w:ascii="Cambria Math" w:hAnsi="Cambria Math"/>
           </w:rPr>
-          <m:t>λ</m:t>
-        </m:r>
-        <m:r>
-          <w:rPr>
-            <w:rFonts w:ascii="Cambria Math" w:hAnsi="Cambria Math"/>
-          </w:rPr>
-          <m:t>=0</m:t>
+          <m:t>λ=0</m:t>
         </m:r>
       </m:oMath>
       <w:r>
@@ -1056,13 +1029,7 @@
           <w:rPr>
             <w:rFonts w:ascii="Cambria Math" w:hAnsi="Cambria Math"/>
           </w:rPr>
-          <m:t>λ</m:t>
-        </m:r>
-        <m:r>
-          <w:rPr>
-            <w:rFonts w:ascii="Cambria Math" w:hAnsi="Cambria Math"/>
-          </w:rPr>
-          <m:t>&gt;0</m:t>
+          <m:t>λ&gt;0</m:t>
         </m:r>
       </m:oMath>
       <w:r>
@@ -1119,6 +1086,7 @@
       <w:r>
         <w:rPr>
           <w:noProof/>
+          <w:lang w:eastAsia="es-CO"/>
         </w:rPr>
         <w:drawing>
           <wp:inline distT="0" distB="0" distL="0" distR="0">
@@ -1212,25 +1180,57 @@
                 <w:sz w:val="28"/>
                 <w:szCs w:val="28"/>
               </w:rPr>
-              <m:t>(</m:t>
-            </m:r>
+              <m:t>(β</m:t>
+            </m:r>
+          </m:e>
+          <m:sub>
             <m:r>
               <w:rPr>
                 <w:rFonts w:ascii="Cambria Math" w:eastAsiaTheme="minorEastAsia" w:hAnsi="Cambria Math"/>
                 <w:sz w:val="28"/>
                 <w:szCs w:val="28"/>
               </w:rPr>
-              <m:t>β</m:t>
-            </m:r>
-          </m:e>
-          <m:sub>
+              <m:t>0</m:t>
+            </m:r>
+          </m:sub>
+        </m:sSub>
+        <m:r>
+          <w:rPr>
+            <w:rFonts w:ascii="Cambria Math" w:eastAsiaTheme="minorEastAsia" w:hAnsi="Cambria Math"/>
+            <w:sz w:val="28"/>
+            <w:szCs w:val="28"/>
+          </w:rPr>
+          <m:t xml:space="preserve">, </m:t>
+        </m:r>
+        <m:sSub>
+          <m:sSubPr>
+            <m:ctrlPr>
+              <w:rPr>
+                <w:rFonts w:ascii="Cambria Math" w:hAnsi="Cambria Math"/>
+                <w:i/>
+                <w:sz w:val="28"/>
+                <w:szCs w:val="28"/>
+              </w:rPr>
+            </m:ctrlPr>
+          </m:sSubPr>
+          <m:e>
             <m:r>
               <w:rPr>
                 <w:rFonts w:ascii="Cambria Math" w:eastAsiaTheme="minorEastAsia" w:hAnsi="Cambria Math"/>
                 <w:sz w:val="28"/>
                 <w:szCs w:val="28"/>
               </w:rPr>
-              <m:t>0</m:t>
+              <m:t>β</m:t>
+            </m:r>
+          </m:e>
+          <m:sub>
+            <m:r>
+              <w:rPr>
+                <w:rFonts w:ascii="Cambria Math" w:hAnsi="Cambria Math"/>
+                <w:sz w:val="28"/>
+                <w:szCs w:val="28"/>
+              </w:rPr>
+              <m:t>1</m:t>
             </m:r>
           </m:sub>
         </m:sSub>
@@ -1270,46 +1270,6 @@
                 <w:sz w:val="28"/>
                 <w:szCs w:val="28"/>
               </w:rPr>
-              <m:t>1</m:t>
-            </m:r>
-          </m:sub>
-        </m:sSub>
-        <m:r>
-          <w:rPr>
-            <w:rFonts w:ascii="Cambria Math" w:eastAsiaTheme="minorEastAsia" w:hAnsi="Cambria Math"/>
-            <w:sz w:val="28"/>
-            <w:szCs w:val="28"/>
-          </w:rPr>
-          <m:t xml:space="preserve">, </m:t>
-        </m:r>
-        <m:sSub>
-          <m:sSubPr>
-            <m:ctrlPr>
-              <w:rPr>
-                <w:rFonts w:ascii="Cambria Math" w:hAnsi="Cambria Math"/>
-                <w:i/>
-                <w:sz w:val="28"/>
-                <w:szCs w:val="28"/>
-              </w:rPr>
-            </m:ctrlPr>
-          </m:sSubPr>
-          <m:e>
-            <m:r>
-              <w:rPr>
-                <w:rFonts w:ascii="Cambria Math" w:eastAsiaTheme="minorEastAsia" w:hAnsi="Cambria Math"/>
-                <w:sz w:val="28"/>
-                <w:szCs w:val="28"/>
-              </w:rPr>
-              <m:t>β</m:t>
-            </m:r>
-          </m:e>
-          <m:sub>
-            <m:r>
-              <w:rPr>
-                <w:rFonts w:ascii="Cambria Math" w:hAnsi="Cambria Math"/>
-                <w:sz w:val="28"/>
-                <w:szCs w:val="28"/>
-              </w:rPr>
               <m:t>2</m:t>
             </m:r>
           </m:sub>
@@ -1331,6 +1291,7 @@
       <w:r>
         <w:rPr>
           <w:noProof/>
+          <w:lang w:eastAsia="es-CO"/>
         </w:rPr>
         <w:lastRenderedPageBreak/>
         <w:drawing>
@@ -1385,6 +1346,7 @@
       <w:r>
         <w:rPr>
           <w:noProof/>
+          <w:lang w:eastAsia="es-CO"/>
         </w:rPr>
         <w:drawing>
           <wp:inline distT="0" distB="0" distL="0" distR="0">
@@ -1712,12 +1674,7 @@
         <w:t>escoge</w:t>
       </w:r>
       <w:r>
-        <w:t xml:space="preserve"> </w:t>
-      </w:r>
-      <w:bookmarkStart w:id="0" w:name="_GoBack"/>
-      <w:bookmarkEnd w:id="0"/>
-      <w:r>
-        <w:t>rápido los coeficientes.</w:t>
+        <w:t xml:space="preserve"> rápido los coeficientes.</w:t>
       </w:r>
     </w:p>
     <w:p>
@@ -1727,6 +1684,7 @@
       <w:r>
         <w:rPr>
           <w:noProof/>
+          <w:lang w:eastAsia="es-CO"/>
         </w:rPr>
         <w:lastRenderedPageBreak/>
         <w:drawing>
@@ -1789,6 +1747,7 @@
       <w:r>
         <w:rPr>
           <w:noProof/>
+          <w:lang w:eastAsia="es-CO"/>
         </w:rPr>
         <w:drawing>
           <wp:inline distT="0" distB="0" distL="0" distR="0">
@@ -1880,50 +1839,27 @@
         </m:acc>
       </m:oMath>
       <w:r>
+        <w:t xml:space="preserve">   </w:t>
+      </w:r>
+      <w:r>
+        <w:t>el estimador para</w:t>
+      </w:r>
+      <w:r>
+        <w:t xml:space="preserve"> </w:t>
+      </w:r>
+      <m:oMath>
+        <m:r>
+          <w:rPr>
+            <w:rFonts w:ascii="Cambria Math" w:hAnsi="Cambria Math"/>
+          </w:rPr>
+          <m:t>λ=0</m:t>
+        </m:r>
+      </m:oMath>
+      <w:r>
         <w:t xml:space="preserve">  </w:t>
       </w:r>
       <w:r>
-        <w:t xml:space="preserve"> </w:t>
-      </w:r>
-      <w:r>
-        <w:t>el estimador para</w:t>
-      </w:r>
-      <w:r>
-        <w:t xml:space="preserve"> </w:t>
-      </w:r>
-      <m:oMath>
-        <m:r>
-          <w:rPr>
-            <w:rFonts w:ascii="Cambria Math" w:hAnsi="Cambria Math"/>
-          </w:rPr>
-          <m:t>λ</m:t>
-        </m:r>
-        <m:r>
-          <w:rPr>
-            <w:rFonts w:ascii="Cambria Math" w:hAnsi="Cambria Math"/>
-          </w:rPr>
-          <m:t>=</m:t>
-        </m:r>
-        <m:r>
-          <w:rPr>
-            <w:rFonts w:ascii="Cambria Math" w:hAnsi="Cambria Math"/>
-          </w:rPr>
-          <m:t>0</m:t>
-        </m:r>
-      </m:oMath>
-      <w:r>
-        <w:t xml:space="preserve"> </w:t>
-      </w:r>
-      <w:proofErr w:type="gramStart"/>
-      <w:r>
-        <w:t xml:space="preserve"> </w:t>
-      </w:r>
-      <w:r>
-        <w:t xml:space="preserve">  (</w:t>
-      </w:r>
-      <w:proofErr w:type="gramEnd"/>
-      <w:r>
-        <w:t>Mínimos cuadrados o máxima verosimilitud).</w:t>
+        <w:t xml:space="preserve">  (Mínimos cuadrados o máxima verosimilitud).</w:t>
       </w:r>
     </w:p>
     <w:p>
@@ -1994,6 +1930,7 @@
       <w:r>
         <w:rPr>
           <w:noProof/>
+          <w:lang w:eastAsia="es-CO"/>
         </w:rPr>
         <w:lastRenderedPageBreak/>
         <w:drawing>
@@ -2062,7 +1999,7 @@
 </file>
 
 <file path=word/numbering.xml><?xml version="1.0" encoding="utf-8"?>
-<w:numbering xmlns:wpc="http://schemas.microsoft.com/office/word/2010/wordprocessingCanvas" xmlns:cx="http://schemas.microsoft.com/office/drawing/2014/chartex" xmlns:cx1="http://schemas.microsoft.com/office/drawing/2015/9/8/chartex" xmlns:cx2="http://schemas.microsoft.com/office/drawing/2015/10/21/chartex" xmlns:cx3="http://schemas.microsoft.com/office/drawing/2016/5/9/chartex" xmlns:cx4="http://schemas.microsoft.com/office/drawing/2016/5/10/chartex" xmlns:cx5="http://schemas.microsoft.com/office/drawing/2016/5/11/chartex" xmlns:cx6="http://schemas.microsoft.com/office/drawing/2016/5/12/chartex" xmlns:cx7="http://schemas.microsoft.com/office/drawing/2016/5/13/chartex" xmlns:cx8="http://schemas.microsoft.com/office/drawing/2016/5/14/chartex" xmlns:mc="http://schemas.openxmlformats.org/markup-compatibility/2006" xmlns:aink="http://schemas.microsoft.com/office/drawing/2016/ink" xmlns:am3d="http://schemas.microsoft.com/office/drawing/2017/model3d" xmlns:o="urn:schemas-microsoft-com:office:office" xmlns:r="http://schemas.openxmlformats.org/officeDocument/2006/relationships" xmlns:m="http://schemas.openxmlformats.org/officeDocument/2006/math" xmlns:v="urn:schemas-microsoft-com:vml" xmlns:wp14="http://schemas.microsoft.com/office/word/2010/wordprocessingDrawing" xmlns:wp="http://schemas.openxmlformats.org/drawingml/2006/wordprocessingDrawing" xmlns:w10="urn:schemas-microsoft-com:office:word" xmlns:w="http://schemas.openxmlformats.org/wordprocessingml/2006/main" xmlns:w14="http://schemas.microsoft.com/office/word/2010/wordml" xmlns:w15="http://schemas.microsoft.com/office/word/2012/wordml" xmlns:w16cid="http://schemas.microsoft.com/office/word/2016/wordml/cid" xmlns:w16se="http://schemas.microsoft.com/office/word/2015/wordml/symex" xmlns:wpg="http://schemas.microsoft.com/office/word/2010/wordprocessingGroup" xmlns:wpi="http://schemas.microsoft.com/office/word/2010/wordprocessingInk" xmlns:wne="http://schemas.microsoft.com/office/word/2006/wordml" xmlns:wps="http://schemas.microsoft.com/office/word/2010/wordprocessingShape" mc:Ignorable="w14 w15 w16se w16cid wp14">
+<w:numbering xmlns:wpc="http://schemas.microsoft.com/office/word/2010/wordprocessingCanvas" xmlns:cx="http://schemas.microsoft.com/office/drawing/2014/chartex" xmlns:mc="http://schemas.openxmlformats.org/markup-compatibility/2006" xmlns:o="urn:schemas-microsoft-com:office:office" xmlns:r="http://schemas.openxmlformats.org/officeDocument/2006/relationships" xmlns:m="http://schemas.openxmlformats.org/officeDocument/2006/math" xmlns:v="urn:schemas-microsoft-com:vml" xmlns:wp14="http://schemas.microsoft.com/office/word/2010/wordprocessingDrawing" xmlns:wp="http://schemas.openxmlformats.org/drawingml/2006/wordprocessingDrawing" xmlns:w10="urn:schemas-microsoft-com:office:word" xmlns:w="http://schemas.openxmlformats.org/wordprocessingml/2006/main" xmlns:w14="http://schemas.microsoft.com/office/word/2010/wordml" xmlns:w15="http://schemas.microsoft.com/office/word/2012/wordml" xmlns:w16se="http://schemas.microsoft.com/office/word/2015/wordml/symex" xmlns:wpg="http://schemas.microsoft.com/office/word/2010/wordprocessingGroup" xmlns:wpi="http://schemas.microsoft.com/office/word/2010/wordprocessingInk" xmlns:wne="http://schemas.microsoft.com/office/word/2006/wordml" xmlns:wps="http://schemas.microsoft.com/office/word/2010/wordprocessingShape" mc:Ignorable="w14 w15 w16se wp14">
   <w:abstractNum w:abstractNumId="0" w15:restartNumberingAfterBreak="0">
     <w:nsid w:val="43111A6A"/>
     <w:multiLevelType w:val="hybridMultilevel"/>
@@ -2159,7 +2096,7 @@
 </file>
 
 <file path=word/styles.xml><?xml version="1.0" encoding="utf-8"?>
-<w:styles xmlns:mc="http://schemas.openxmlformats.org/markup-compatibility/2006" xmlns:r="http://schemas.openxmlformats.org/officeDocument/2006/relationships" xmlns:w="http://schemas.openxmlformats.org/wordprocessingml/2006/main" xmlns:w14="http://schemas.microsoft.com/office/word/2010/wordml" xmlns:w15="http://schemas.microsoft.com/office/word/2012/wordml" xmlns:w16cid="http://schemas.microsoft.com/office/word/2016/wordml/cid" xmlns:w16se="http://schemas.microsoft.com/office/word/2015/wordml/symex" mc:Ignorable="w14 w15 w16se w16cid">
+<w:styles xmlns:mc="http://schemas.openxmlformats.org/markup-compatibility/2006" xmlns:r="http://schemas.openxmlformats.org/officeDocument/2006/relationships" xmlns:w="http://schemas.openxmlformats.org/wordprocessingml/2006/main" xmlns:w14="http://schemas.microsoft.com/office/word/2010/wordml" xmlns:w15="http://schemas.microsoft.com/office/word/2012/wordml" xmlns:w16se="http://schemas.microsoft.com/office/word/2015/wordml/symex" mc:Ignorable="w14 w15 w16se">
   <w:docDefaults>
     <w:rPrDefault>
       <w:rPr>
@@ -2175,7 +2112,7 @@
       </w:pPr>
     </w:pPrDefault>
   </w:docDefaults>
-  <w:latentStyles w:defLockedState="0" w:defUIPriority="99" w:defSemiHidden="0" w:defUnhideWhenUsed="0" w:defQFormat="0" w:count="375">
+  <w:latentStyles w:defLockedState="0" w:defUIPriority="99" w:defSemiHidden="0" w:defUnhideWhenUsed="0" w:defQFormat="0" w:count="371">
     <w:lsdException w:name="Normal" w:uiPriority="0" w:qFormat="1"/>
     <w:lsdException w:name="heading 1" w:uiPriority="9" w:qFormat="1"/>
     <w:lsdException w:name="heading 2" w:semiHidden="1" w:uiPriority="9" w:unhideWhenUsed="1" w:qFormat="1"/>
@@ -2281,6 +2218,7 @@
     <w:lsdException w:name="HTML Sample" w:semiHidden="1" w:unhideWhenUsed="1"/>
     <w:lsdException w:name="HTML Typewriter" w:semiHidden="1" w:unhideWhenUsed="1"/>
     <w:lsdException w:name="HTML Variable" w:semiHidden="1" w:unhideWhenUsed="1"/>
+    <w:lsdException w:name="Normal Table" w:semiHidden="1" w:unhideWhenUsed="1"/>
     <w:lsdException w:name="annotation subject" w:semiHidden="1" w:unhideWhenUsed="1"/>
     <w:lsdException w:name="No List" w:semiHidden="1" w:unhideWhenUsed="1"/>
     <w:lsdException w:name="Outline List 1" w:semiHidden="1" w:unhideWhenUsed="1"/>
@@ -2324,8 +2262,10 @@
     <w:lsdException w:name="Table Elegant" w:semiHidden="1" w:unhideWhenUsed="1"/>
     <w:lsdException w:name="Table Professional" w:semiHidden="1" w:unhideWhenUsed="1"/>
     <w:lsdException w:name="Table Subtle 1" w:semiHidden="1" w:unhideWhenUsed="1"/>
+    <w:lsdException w:name="Table Subtle 2" w:semiHidden="1" w:unhideWhenUsed="1"/>
     <w:lsdException w:name="Table Web 1" w:semiHidden="1" w:unhideWhenUsed="1"/>
     <w:lsdException w:name="Table Web 2" w:semiHidden="1" w:unhideWhenUsed="1"/>
+    <w:lsdException w:name="Table Web 3" w:semiHidden="1" w:unhideWhenUsed="1"/>
     <w:lsdException w:name="Balloon Text" w:semiHidden="1" w:unhideWhenUsed="1"/>
     <w:lsdException w:name="Table Grid" w:uiPriority="39"/>
     <w:lsdException w:name="Table Theme" w:semiHidden="1" w:unhideWhenUsed="1"/>
@@ -2544,10 +2484,6 @@
     <w:lsdException w:name="List Table 5 Dark Accent 6" w:uiPriority="50"/>
     <w:lsdException w:name="List Table 6 Colorful Accent 6" w:uiPriority="51"/>
     <w:lsdException w:name="List Table 7 Colorful Accent 6" w:uiPriority="52"/>
-    <w:lsdException w:name="Mention" w:semiHidden="1" w:unhideWhenUsed="1"/>
-    <w:lsdException w:name="Smart Hyperlink" w:semiHidden="1" w:unhideWhenUsed="1"/>
-    <w:lsdException w:name="Hashtag" w:semiHidden="1" w:unhideWhenUsed="1"/>
-    <w:lsdException w:name="Unresolved Mention" w:semiHidden="1" w:unhideWhenUsed="1"/>
   </w:latentStyles>
   <w:style w:type="paragraph" w:default="1" w:styleId="Normal">
     <w:name w:val="Normal"/>

</xml_diff>